<commit_message>
Added link to summaries
</commit_message>
<xml_diff>
--- a/literature review/summaries/MF/2022_01_16-Kinect_Depth_sensor_Computer_Vision_autonomous_Vehicles-Eric_Jang-2017.docx
+++ b/literature review/summaries/MF/2022_01_16-Kinect_Depth_sensor_Computer_Vision_autonomous_Vehicles-Eric_Jang-2017.docx
@@ -82,13 +82,7 @@
         <w:t xml:space="preserve">Title: </w:t>
       </w:r>
       <w:r>
-        <w:t>Kinect Depth sensor for Computer Vision</w:t>
-      </w:r>
-      <w:r>
-        <w:t xml:space="preserve"> </w:t>
-      </w:r>
-      <w:r>
-        <w:t>Applications in autonomous Vehicles</w:t>
+        <w:t>Kinect Depth sensor for Computer Vision Applications in autonomous Vehicles</w:t>
       </w:r>
     </w:p>
     <w:p>
@@ -238,6 +232,25 @@
           <w:bCs/>
         </w:rPr>
         <w:t xml:space="preserve">: </w:t>
+      </w:r>
+      <w:hyperlink r:id="rId8" w:history="1">
+        <w:r>
+          <w:rPr>
+            <w:rStyle w:val="Hyperlink"/>
+            <w:rFonts w:asciiTheme="minorBidi" w:hAnsiTheme="minorBidi"/>
+            <w:b/>
+            <w:bCs/>
+          </w:rPr>
+          <w:t>https://github.com/albud187/ELG5163_project/blob/main/literature%20review/finished_reading/Kinect_depth_sensor_for_computer_vision_applications_in_autonomous_vehicles.pdf</w:t>
+        </w:r>
+      </w:hyperlink>
+      <w:r>
+        <w:rPr>
+          <w:rFonts w:asciiTheme="minorBidi" w:hAnsiTheme="minorBidi"/>
+          <w:b/>
+          <w:bCs/>
+        </w:rPr>
+        <w:t xml:space="preserve"> </w:t>
       </w:r>
     </w:p>
     <w:p>
@@ -308,13 +321,7 @@
         <w:rPr>
           <w:rFonts w:asciiTheme="minorBidi" w:hAnsiTheme="minorBidi"/>
         </w:rPr>
-        <w:t>D</w:t>
-      </w:r>
-      <w:r>
-        <w:rPr>
-          <w:rFonts w:asciiTheme="minorBidi" w:hAnsiTheme="minorBidi"/>
-        </w:rPr>
-        <w:t>etect the presence of</w:t>
+        <w:t>Detect the presence of</w:t>
       </w:r>
       <w:r>
         <w:rPr>
@@ -398,25 +405,7 @@
         <w:rPr>
           <w:rFonts w:asciiTheme="minorBidi" w:hAnsiTheme="minorBidi"/>
         </w:rPr>
-        <w:t xml:space="preserve"> </w:t>
-      </w:r>
-      <w:r>
-        <w:rPr>
-          <w:rFonts w:asciiTheme="minorBidi" w:hAnsiTheme="minorBidi"/>
-        </w:rPr>
-        <w:t>Kinect v2 sensor is used in many</w:t>
-      </w:r>
-      <w:r>
-        <w:rPr>
-          <w:rFonts w:asciiTheme="minorBidi" w:hAnsiTheme="minorBidi"/>
-        </w:rPr>
-        <w:t xml:space="preserve"> </w:t>
-      </w:r>
-      <w:r>
-        <w:rPr>
-          <w:rFonts w:asciiTheme="minorBidi" w:hAnsiTheme="minorBidi"/>
-        </w:rPr>
-        <w:t>different fields of technology as it can sense depth, capture color</w:t>
+        <w:t xml:space="preserve"> Kinect v2 sensor is used in many different fields of technology as it can sense depth, capture color</w:t>
       </w:r>
       <w:r>
         <w:rPr>
@@ -476,31 +465,7 @@
         <w:rPr>
           <w:rFonts w:asciiTheme="minorBidi" w:hAnsiTheme="minorBidi"/>
         </w:rPr>
-        <w:t>objects in its field of view are identified with a red rectangle</w:t>
-      </w:r>
-      <w:r>
-        <w:rPr>
-          <w:rFonts w:asciiTheme="minorBidi" w:hAnsiTheme="minorBidi"/>
-        </w:rPr>
-        <w:t xml:space="preserve"> </w:t>
-      </w:r>
-      <w:r>
-        <w:rPr>
-          <w:rFonts w:asciiTheme="minorBidi" w:hAnsiTheme="minorBidi"/>
-        </w:rPr>
-        <w:t>using image processing functions and the depth sensor</w:t>
-      </w:r>
-      <w:r>
-        <w:rPr>
-          <w:rFonts w:asciiTheme="minorBidi" w:hAnsiTheme="minorBidi"/>
-        </w:rPr>
-        <w:t xml:space="preserve"> </w:t>
-      </w:r>
-      <w:r>
-        <w:rPr>
-          <w:rFonts w:asciiTheme="minorBidi" w:hAnsiTheme="minorBidi"/>
-        </w:rPr>
-        <w:t>processes the distance measurement system from a nearest</w:t>
+        <w:t>objects in its field of view are identified with a red rectangle using image processing functions and the depth sensor processes the distance measurement system from a nearest</w:t>
       </w:r>
       <w:r>
         <w:rPr>
@@ -601,31 +566,7 @@
         <w:rPr>
           <w:rFonts w:asciiTheme="minorBidi" w:hAnsiTheme="minorBidi"/>
         </w:rPr>
-        <w:t>Kinect can be mounted on</w:t>
-      </w:r>
-      <w:r>
-        <w:rPr>
-          <w:rFonts w:asciiTheme="minorBidi" w:hAnsiTheme="minorBidi"/>
-        </w:rPr>
-        <w:t xml:space="preserve"> </w:t>
-      </w:r>
-      <w:r>
-        <w:rPr>
-          <w:rFonts w:asciiTheme="minorBidi" w:hAnsiTheme="minorBidi"/>
-        </w:rPr>
-        <w:t>unmanned vehicles like a vision sensor for obstacle avoidance</w:t>
-      </w:r>
-      <w:r>
-        <w:rPr>
-          <w:rFonts w:asciiTheme="minorBidi" w:hAnsiTheme="minorBidi"/>
-        </w:rPr>
-        <w:t xml:space="preserve"> </w:t>
-      </w:r>
-      <w:r>
-        <w:rPr>
-          <w:rFonts w:asciiTheme="minorBidi" w:hAnsiTheme="minorBidi"/>
-        </w:rPr>
-        <w:t>application or other applications</w:t>
+        <w:t>Kinect can be mounted on unmanned vehicles like a vision sensor for obstacle avoidance application or other applications</w:t>
       </w:r>
     </w:p>
     <w:p>
@@ -702,6 +643,7 @@
           <w:szCs w:val="22"/>
           <w:u w:val="none"/>
         </w:rPr>
+        <w:lastRenderedPageBreak/>
         <w:t>A</w:t>
       </w:r>
       <w:r>
@@ -789,7 +731,6 @@
         <w:rPr>
           <w:rFonts w:asciiTheme="minorBidi" w:hAnsiTheme="minorBidi"/>
         </w:rPr>
-        <w:lastRenderedPageBreak/>
         <w:t xml:space="preserve">What </w:t>
       </w:r>
       <w:r>
@@ -870,7 +811,7 @@
       </w:r>
     </w:p>
     <w:sectPr>
-      <w:footerReference w:type="default" r:id="rId8"/>
+      <w:footerReference w:type="default" r:id="rId9"/>
       <w:pgSz w:w="12240" w:h="15840"/>
       <w:pgMar w:top="1440" w:right="1440" w:bottom="1440" w:left="1440" w:header="708" w:footer="708" w:gutter="0"/>
       <w:pgNumType w:start="0"/>

</xml_diff>